<commit_message>
clean USM Batch 5
</commit_message>
<xml_diff>
--- a/5 Presentations/PNOM 2023 Affordances.docx
+++ b/5 Presentations/PNOM 2023 Affordances.docx
@@ -82,7 +82,13 @@
         <w:t xml:space="preserve"> </w:t>
       </w:r>
       <w:r>
-        <w:t>described in terms of their</w:t>
+        <w:t xml:space="preserve">described </w:t>
+      </w:r>
+      <w:r>
+        <w:t>based on</w:t>
+      </w:r>
+      <w:r>
+        <w:t xml:space="preserve"> their</w:t>
       </w:r>
       <w:r>
         <w:t xml:space="preserve"> relations to</w:t>
@@ -109,9 +115,6 @@
         <w:t xml:space="preserve">) or </w:t>
       </w:r>
       <w:r>
-        <w:t xml:space="preserve">their </w:t>
-      </w:r>
-      <w:r>
         <w:t xml:space="preserve">physical </w:t>
       </w:r>
       <w:r>
@@ -142,7 +145,7 @@
         <w:t xml:space="preserve">), which </w:t>
       </w:r>
       <w:r>
-        <w:t>describe</w:t>
+        <w:t>reflect</w:t>
       </w:r>
       <w:r>
         <w:t xml:space="preserve"> interactive relationship</w:t>
@@ -169,16 +172,22 @@
         <w:t>While</w:t>
       </w:r>
       <w:r>
+        <w:t xml:space="preserve"> there exist</w:t>
+      </w:r>
+      <w:r>
         <w:t xml:space="preserve"> </w:t>
       </w:r>
       <w:r>
-        <w:t xml:space="preserve">several normed datasets have been </w:t>
-      </w:r>
-      <w:r>
-        <w:t>created</w:t>
-      </w:r>
-      <w:r>
-        <w:t xml:space="preserve"> to categorize </w:t>
+        <w:t xml:space="preserve">several normed datasets </w:t>
+      </w:r>
+      <w:r>
+        <w:t>categorizing</w:t>
+      </w:r>
+      <w:r>
+        <w:t xml:space="preserve"> </w:t>
+      </w:r>
+      <w:r>
+        <w:t xml:space="preserve">various </w:t>
       </w:r>
       <w:r>
         <w:t xml:space="preserve">aspects of meaning (e.g., </w:t>
@@ -196,34 +205,28 @@
         <w:t>associations, etc.)</w:t>
       </w:r>
       <w:r>
-        <w:t xml:space="preserve">, </w:t>
-      </w:r>
-      <w:r>
-        <w:t xml:space="preserve">affordance norms have not been generated. </w:t>
-      </w:r>
-      <w:r>
-        <w:t xml:space="preserve">This is surprising </w:t>
-      </w:r>
-      <w:r>
-        <w:t>as</w:t>
-      </w:r>
-      <w:r>
-        <w:t xml:space="preserve"> affordances have been shown to affect how individuals process objects</w:t>
-      </w:r>
-      <w:r>
-        <w:t xml:space="preserve"> (e.g., body-object interactions</w:t>
-      </w:r>
-      <w:r>
-        <w:t>; Pexman et al., 2019</w:t>
-      </w:r>
-      <w:r>
-        <w:t>)</w:t>
-      </w:r>
-      <w:r>
-        <w:t xml:space="preserve">. </w:t>
-      </w:r>
-      <w:r>
-        <w:t xml:space="preserve">The present study </w:t>
+        <w:t>,</w:t>
+      </w:r>
+      <w:r>
+        <w:t xml:space="preserve"> </w:t>
+      </w:r>
+      <w:r>
+        <w:t>to date,</w:t>
+      </w:r>
+      <w:r>
+        <w:t xml:space="preserve"> </w:t>
+      </w:r>
+      <w:r>
+        <w:t xml:space="preserve">norms for affordances have </w:t>
+      </w:r>
+      <w:r>
+        <w:t xml:space="preserve">not been generated. </w:t>
+      </w:r>
+      <w:r>
+        <w:t>This</w:t>
+      </w:r>
+      <w:r>
+        <w:t xml:space="preserve"> study </w:t>
       </w:r>
       <w:r>
         <w:t>addresses this limitation</w:t>
@@ -244,10 +247,10 @@
         <w:t>of affordance</w:t>
       </w:r>
       <w:r>
-        <w:t xml:space="preserve"> norms for 3000 </w:t>
-      </w:r>
-      <w:r>
-        <w:t>objects</w:t>
+        <w:t xml:space="preserve"> norms for 3000</w:t>
+      </w:r>
+      <w:r>
+        <w:t xml:space="preserve"> concrete nouns</w:t>
       </w:r>
       <w:r>
         <w:t>.</w:t>
@@ -256,67 +259,94 @@
         <w:t xml:space="preserve"> </w:t>
       </w:r>
       <w:r>
-        <w:t>B</w:t>
-      </w:r>
-      <w:r>
-        <w:t xml:space="preserve">ecause </w:t>
-      </w:r>
-      <w:r>
-        <w:t>our</w:t>
-      </w:r>
-      <w:r>
-        <w:t xml:space="preserve"> stimuli </w:t>
-      </w:r>
-      <w:r>
-        <w:t xml:space="preserve">overlap with </w:t>
-      </w:r>
-      <w:r>
-        <w:t>other semantic and lexical norm</w:t>
-      </w:r>
-      <w:r>
-        <w:t xml:space="preserve"> sets</w:t>
-      </w:r>
-      <w:r>
-        <w:t xml:space="preserve"> (e.g., </w:t>
-      </w:r>
-      <w:r>
-        <w:t>semantic feature norms</w:t>
-      </w:r>
-      <w:r>
-        <w:t>, Buchanan et al., 2019</w:t>
-      </w:r>
-      <w:r>
-        <w:t>;</w:t>
+        <w:t>Using an open-response form</w:t>
+      </w:r>
+      <w:r>
+        <w:t>at</w:t>
+      </w:r>
+      <w:r>
+        <w:t>, we compute</w:t>
+      </w:r>
+      <w:r>
+        <w:t>d</w:t>
+      </w:r>
+      <w:r>
+        <w:t xml:space="preserve"> affordance strengths (AFS; i.e., probability of an item eliciting a particular action response) and affordance set-sizes (</w:t>
+      </w:r>
+      <w:commentRangeStart w:id="1"/>
+      <w:r>
+        <w:t>AFSS</w:t>
+      </w:r>
+      <w:commentRangeEnd w:id="1"/>
+      <w:r>
+        <w:rPr>
+          <w:rStyle w:val="CommentReference"/>
+        </w:rPr>
+        <w:commentReference w:id="1"/>
+      </w:r>
+      <w:r>
+        <w:t>; i.e., total number of unique action responses for each item)</w:t>
+      </w:r>
+      <w:r>
+        <w:t xml:space="preserve"> for </w:t>
+      </w:r>
+      <w:r>
+        <w:t xml:space="preserve">each item. </w:t>
+      </w:r>
+      <w:r>
+        <w:t xml:space="preserve">Because our stimuli overlapped with Pexman et al.’s (2019) Body-Object Interaction norms, we tested whether AFSS was related to BOI, as objects with more perceived action properties may be viewed as more interactive. </w:t>
+      </w:r>
+      <w:r>
+        <w:t xml:space="preserve">Preliminary analyses, however, </w:t>
+      </w:r>
+      <w:r>
+        <w:t>suggest</w:t>
       </w:r>
       <w:r>
         <w:t xml:space="preserve"> </w:t>
       </w:r>
       <w:r>
-        <w:t>MRC Psycholinguistic Database; Colthart, 1981</w:t>
-      </w:r>
-      <w:r>
-        <w:t>)</w:t>
-      </w:r>
-      <w:r>
-        <w:t xml:space="preserve">, researchers </w:t>
-      </w:r>
-      <w:r>
-        <w:t>will be able to</w:t>
-      </w:r>
-      <w:r>
-        <w:t xml:space="preserve"> </w:t>
-      </w:r>
-      <w:r>
-        <w:t xml:space="preserve">evaluate </w:t>
-      </w:r>
-      <w:r>
-        <w:t>semantic/lexical variables</w:t>
-      </w:r>
-      <w:r>
-        <w:t xml:space="preserve"> when generating affordance properties.</w:t>
-      </w:r>
-      <w:r>
-        <w:t xml:space="preserve"> Preliminary comparisons indicate that [EXPAND]</w:t>
+        <w:t>no relationship</w:t>
+      </w:r>
+      <w:r>
+        <w:t xml:space="preserve"> between </w:t>
+      </w:r>
+      <w:r>
+        <w:t>AFSS and BOI</w:t>
+      </w:r>
+      <w:r>
+        <w:t>, suggesting that</w:t>
+      </w:r>
+      <w:r>
+        <w:t xml:space="preserve"> affordance properties reflect a separate construct.</w:t>
+      </w:r>
+    </w:p>
+    <w:p>
+      <w:pPr>
+        <w:spacing w:line="240" w:lineRule="auto"/>
+        <w:rPr>
+          <w:b/>
+          <w:bCs/>
+        </w:rPr>
+      </w:pPr>
+    </w:p>
+    <w:p>
+      <w:pPr>
+        <w:spacing w:line="240" w:lineRule="auto"/>
+        <w:rPr>
+          <w:b/>
+          <w:bCs/>
+        </w:rPr>
+      </w:pPr>
+      <w:r>
+        <w:rPr>
+          <w:b/>
+          <w:bCs/>
+        </w:rPr>
+        <w:t xml:space="preserve">Word count: </w:t>
+      </w:r>
+      <w:r>
+        <w:t>175</w:t>
       </w:r>
     </w:p>
     <w:p>
@@ -341,7 +371,7 @@
         <w:t xml:space="preserve"> </w:t>
       </w:r>
       <w:r>
-        <w:t>XXX</w:t>
+        <w:t>1247</w:t>
       </w:r>
       <w:r>
         <w:t>/</w:t>
@@ -392,7 +422,23 @@
         <w:annotationRef/>
       </w:r>
       <w:r>
-        <w:t>We good with this author order?</w:t>
+        <w:t>We good with this author order? I'd be fine adding Jacob since he's been helping coordinate our collaborators.</w:t>
+      </w:r>
+    </w:p>
+  </w:comment>
+  <w:comment w:id="1" w:author="Maxwell, Nicholas" w:date="2023-05-23T17:45:00Z" w:initials="MN">
+    <w:p>
+      <w:pPr>
+        <w:pStyle w:val="CommentText"/>
+      </w:pPr>
+      <w:r>
+        <w:rPr>
+          <w:rStyle w:val="CommentReference"/>
+        </w:rPr>
+        <w:annotationRef/>
+      </w:r>
+      <w:r>
+        <w:t>Going off of other set size naming conventions (feature set size (FSS), target set size (TSS), etc.), this should actually be ASS. But I don't think we can get away with that...</w:t>
       </w:r>
     </w:p>
   </w:comment>
@@ -402,18 +448,21 @@
 <file path=word/commentsExtended.xml><?xml version="1.0" encoding="utf-8"?>
 <w15:commentsEx xmlns:wpc="http://schemas.microsoft.com/office/word/2010/wordprocessingCanvas" xmlns:cx="http://schemas.microsoft.com/office/drawing/2014/chartex" xmlns:cx1="http://schemas.microsoft.com/office/drawing/2015/9/8/chartex" xmlns:cx2="http://schemas.microsoft.com/office/drawing/2015/10/21/chartex" xmlns:cx3="http://schemas.microsoft.com/office/drawing/2016/5/9/chartex" xmlns:cx4="http://schemas.microsoft.com/office/drawing/2016/5/10/chartex" xmlns:cx5="http://schemas.microsoft.com/office/drawing/2016/5/11/chartex" xmlns:cx6="http://schemas.microsoft.com/office/drawing/2016/5/12/chartex" xmlns:cx7="http://schemas.microsoft.com/office/drawing/2016/5/13/chartex" xmlns:cx8="http://schemas.microsoft.com/office/drawing/2016/5/14/chartex" xmlns:mc="http://schemas.openxmlformats.org/markup-compatibility/2006" xmlns:aink="http://schemas.microsoft.com/office/drawing/2016/ink" xmlns:am3d="http://schemas.microsoft.com/office/drawing/2017/model3d" xmlns:o="urn:schemas-microsoft-com:office:office" xmlns:oel="http://schemas.microsoft.com/office/2019/extlst" xmlns:r="http://schemas.openxmlformats.org/officeDocument/2006/relationships" xmlns:m="http://schemas.openxmlformats.org/officeDocument/2006/math" xmlns:v="urn:schemas-microsoft-com:vml" xmlns:wp14="http://schemas.microsoft.com/office/word/2010/wordprocessingDrawing" xmlns:wp="http://schemas.openxmlformats.org/drawingml/2006/wordprocessingDrawing" xmlns:w10="urn:schemas-microsoft-com:office:word" xmlns:w="http://schemas.openxmlformats.org/wordprocessingml/2006/main" xmlns:w14="http://schemas.microsoft.com/office/word/2010/wordml" xmlns:w15="http://schemas.microsoft.com/office/word/2012/wordml" xmlns:w16cex="http://schemas.microsoft.com/office/word/2018/wordml/cex" xmlns:w16cid="http://schemas.microsoft.com/office/word/2016/wordml/cid" xmlns:w16="http://schemas.microsoft.com/office/word/2018/wordml" xmlns:w16du="http://schemas.microsoft.com/office/word/2023/wordml/word16du" xmlns:w16sdtdh="http://schemas.microsoft.com/office/word/2020/wordml/sdtdatahash" xmlns:w16se="http://schemas.microsoft.com/office/word/2015/wordml/symex" xmlns:wpg="http://schemas.microsoft.com/office/word/2010/wordprocessingGroup" xmlns:wpi="http://schemas.microsoft.com/office/word/2010/wordprocessingInk" xmlns:wne="http://schemas.microsoft.com/office/word/2006/wordml" xmlns:wps="http://schemas.microsoft.com/office/word/2010/wordprocessingShape" mc:Ignorable="w14 w15 w16se w16cid w16 w16cex w16sdtdh wp14">
   <w15:commentEx w15:paraId="255EF5F9" w15:done="0"/>
+  <w15:commentEx w15:paraId="6078A2FD" w15:done="0"/>
 </w15:commentsEx>
 </file>
 
 <file path=word/commentsExtensible.xml><?xml version="1.0" encoding="utf-8"?>
 <w16cex:commentsExtensible xmlns:wpc="http://schemas.microsoft.com/office/word/2010/wordprocessingCanvas" xmlns:cx="http://schemas.microsoft.com/office/drawing/2014/chartex" xmlns:cx1="http://schemas.microsoft.com/office/drawing/2015/9/8/chartex" xmlns:cx2="http://schemas.microsoft.com/office/drawing/2015/10/21/chartex" xmlns:cx3="http://schemas.microsoft.com/office/drawing/2016/5/9/chartex" xmlns:cx4="http://schemas.microsoft.com/office/drawing/2016/5/10/chartex" xmlns:cx5="http://schemas.microsoft.com/office/drawing/2016/5/11/chartex" xmlns:cx6="http://schemas.microsoft.com/office/drawing/2016/5/12/chartex" xmlns:cx7="http://schemas.microsoft.com/office/drawing/2016/5/13/chartex" xmlns:cx8="http://schemas.microsoft.com/office/drawing/2016/5/14/chartex" xmlns:mc="http://schemas.openxmlformats.org/markup-compatibility/2006" xmlns:aink="http://schemas.microsoft.com/office/drawing/2016/ink" xmlns:am3d="http://schemas.microsoft.com/office/drawing/2017/model3d" xmlns:o="urn:schemas-microsoft-com:office:office" xmlns:oel="http://schemas.microsoft.com/office/2019/extlst" xmlns:r="http://schemas.openxmlformats.org/officeDocument/2006/relationships" xmlns:m="http://schemas.openxmlformats.org/officeDocument/2006/math" xmlns:v="urn:schemas-microsoft-com:vml" xmlns:wp14="http://schemas.microsoft.com/office/word/2010/wordprocessingDrawing" xmlns:wp="http://schemas.openxmlformats.org/drawingml/2006/wordprocessingDrawing" xmlns:w10="urn:schemas-microsoft-com:office:word" xmlns:w="http://schemas.openxmlformats.org/wordprocessingml/2006/main" xmlns:w14="http://schemas.microsoft.com/office/word/2010/wordml" xmlns:w15="http://schemas.microsoft.com/office/word/2012/wordml" xmlns:w16cex="http://schemas.microsoft.com/office/word/2018/wordml/cex" xmlns:w16cid="http://schemas.microsoft.com/office/word/2016/wordml/cid" xmlns:w16="http://schemas.microsoft.com/office/word/2018/wordml" xmlns:w16du="http://schemas.microsoft.com/office/word/2023/wordml/word16du" xmlns:w16sdtdh="http://schemas.microsoft.com/office/word/2020/wordml/sdtdatahash" xmlns:w16se="http://schemas.microsoft.com/office/word/2015/wordml/symex" xmlns:wpg="http://schemas.microsoft.com/office/word/2010/wordprocessingGroup" xmlns:wpi="http://schemas.microsoft.com/office/word/2010/wordprocessingInk" xmlns:wne="http://schemas.microsoft.com/office/word/2006/wordml" xmlns:wps="http://schemas.microsoft.com/office/word/2010/wordprocessingShape" mc:Ignorable="w14 w15 w16se w16cid w16 w16cex w16sdtdh wp14">
   <w16cex:commentExtensible w16cex:durableId="2815CA9D" w16cex:dateUtc="2023-05-22T16:03:00Z"/>
+  <w16cex:commentExtensible w16cex:durableId="28177A36" w16cex:dateUtc="2023-05-23T22:45:00Z"/>
 </w16cex:commentsExtensible>
 </file>
 
 <file path=word/commentsIds.xml><?xml version="1.0" encoding="utf-8"?>
 <w16cid:commentsIds xmlns:wpc="http://schemas.microsoft.com/office/word/2010/wordprocessingCanvas" xmlns:cx="http://schemas.microsoft.com/office/drawing/2014/chartex" xmlns:cx1="http://schemas.microsoft.com/office/drawing/2015/9/8/chartex" xmlns:cx2="http://schemas.microsoft.com/office/drawing/2015/10/21/chartex" xmlns:cx3="http://schemas.microsoft.com/office/drawing/2016/5/9/chartex" xmlns:cx4="http://schemas.microsoft.com/office/drawing/2016/5/10/chartex" xmlns:cx5="http://schemas.microsoft.com/office/drawing/2016/5/11/chartex" xmlns:cx6="http://schemas.microsoft.com/office/drawing/2016/5/12/chartex" xmlns:cx7="http://schemas.microsoft.com/office/drawing/2016/5/13/chartex" xmlns:cx8="http://schemas.microsoft.com/office/drawing/2016/5/14/chartex" xmlns:mc="http://schemas.openxmlformats.org/markup-compatibility/2006" xmlns:aink="http://schemas.microsoft.com/office/drawing/2016/ink" xmlns:am3d="http://schemas.microsoft.com/office/drawing/2017/model3d" xmlns:o="urn:schemas-microsoft-com:office:office" xmlns:oel="http://schemas.microsoft.com/office/2019/extlst" xmlns:r="http://schemas.openxmlformats.org/officeDocument/2006/relationships" xmlns:m="http://schemas.openxmlformats.org/officeDocument/2006/math" xmlns:v="urn:schemas-microsoft-com:vml" xmlns:wp14="http://schemas.microsoft.com/office/word/2010/wordprocessingDrawing" xmlns:wp="http://schemas.openxmlformats.org/drawingml/2006/wordprocessingDrawing" xmlns:w10="urn:schemas-microsoft-com:office:word" xmlns:w="http://schemas.openxmlformats.org/wordprocessingml/2006/main" xmlns:w14="http://schemas.microsoft.com/office/word/2010/wordml" xmlns:w15="http://schemas.microsoft.com/office/word/2012/wordml" xmlns:w16cex="http://schemas.microsoft.com/office/word/2018/wordml/cex" xmlns:w16cid="http://schemas.microsoft.com/office/word/2016/wordml/cid" xmlns:w16="http://schemas.microsoft.com/office/word/2018/wordml" xmlns:w16du="http://schemas.microsoft.com/office/word/2023/wordml/word16du" xmlns:w16sdtdh="http://schemas.microsoft.com/office/word/2020/wordml/sdtdatahash" xmlns:w16se="http://schemas.microsoft.com/office/word/2015/wordml/symex" xmlns:wpg="http://schemas.microsoft.com/office/word/2010/wordprocessingGroup" xmlns:wpi="http://schemas.microsoft.com/office/word/2010/wordprocessingInk" xmlns:wne="http://schemas.microsoft.com/office/word/2006/wordml" xmlns:wps="http://schemas.microsoft.com/office/word/2010/wordprocessingShape" mc:Ignorable="w14 w15 w16se w16cid w16 w16cex w16sdtdh wp14">
   <w16cid:commentId w16cid:paraId="255EF5F9" w16cid:durableId="2815CA9D"/>
+  <w16cid:commentId w16cid:paraId="6078A2FD" w16cid:durableId="28177A36"/>
 </w16cid:commentsIds>
 </file>
 

</xml_diff>

<commit_message>
Draft PNOM 23 Abstract
</commit_message>
<xml_diff>
--- a/5 Presentations/PNOM 2023 Affordances.docx
+++ b/5 Presentations/PNOM 2023 Affordances.docx
@@ -285,7 +285,7 @@
         <w:commentReference w:id="1"/>
       </w:r>
       <w:r>
-        <w:t>; i.e., total number of unique action responses for each item)</w:t>
+        <w:t>; i.e., total number of unique action responses)</w:t>
       </w:r>
       <w:r>
         <w:t xml:space="preserve"> for </w:t>
@@ -294,19 +294,25 @@
         <w:t xml:space="preserve">each item. </w:t>
       </w:r>
       <w:r>
-        <w:t xml:space="preserve">Because our stimuli overlapped with Pexman et al.’s (2019) Body-Object Interaction norms, we tested whether AFSS was related to BOI, as objects with more perceived action properties may be viewed as more interactive. </w:t>
+        <w:t xml:space="preserve">Because our stimuli overlapped with Pexman et al.’s (2019) Body-Object Interaction norms, we tested whether AFSS was related to BOI, as objects with more perceived action properties may be viewed as </w:t>
+      </w:r>
+      <w:r>
+        <w:t xml:space="preserve">being </w:t>
+      </w:r>
+      <w:r>
+        <w:t xml:space="preserve">more interactive. </w:t>
       </w:r>
       <w:r>
         <w:t xml:space="preserve">Preliminary analyses, however, </w:t>
       </w:r>
       <w:r>
-        <w:t>suggest</w:t>
+        <w:t>revealed</w:t>
       </w:r>
       <w:r>
         <w:t xml:space="preserve"> </w:t>
       </w:r>
       <w:r>
-        <w:t>no relationship</w:t>
+        <w:t>a weak relationship</w:t>
       </w:r>
       <w:r>
         <w:t xml:space="preserve"> between </w:t>
@@ -346,7 +352,10 @@
         <w:t xml:space="preserve">Word count: </w:t>
       </w:r>
       <w:r>
-        <w:t>175</w:t>
+        <w:t>17</w:t>
+      </w:r>
+      <w:r>
+        <w:t>4</w:t>
       </w:r>
     </w:p>
     <w:p>
@@ -371,7 +380,13 @@
         <w:t xml:space="preserve"> </w:t>
       </w:r>
       <w:r>
-        <w:t>1247</w:t>
+        <w:t>12</w:t>
+      </w:r>
+      <w:r>
+        <w:t>4</w:t>
+      </w:r>
+      <w:r>
+        <w:t>4</w:t>
       </w:r>
       <w:r>
         <w:t>/</w:t>
@@ -422,7 +437,7 @@
         <w:annotationRef/>
       </w:r>
       <w:r>
-        <w:t>We good with this author order? I'd be fine adding Jacob since he's been helping coordinate our collaborators.</w:t>
+        <w:t>This is the same author order as ISEP and last year's talk. I'm assuming this is fine? I'd also be cool with adding Jacob since he's been helping me coordinate with our collaborators.</w:t>
       </w:r>
     </w:p>
   </w:comment>
@@ -438,7 +453,7 @@
         <w:annotationRef/>
       </w:r>
       <w:r>
-        <w:t>Going off of other set size naming conventions (feature set size (FSS), target set size (TSS), etc.), this should actually be ASS. But I don't think we can get away with that...</w:t>
+        <w:t>I wish we could get away with calling this ASS...</w:t>
       </w:r>
     </w:p>
   </w:comment>

</xml_diff>